<commit_message>
Conclusione analisi dei requisiti
</commit_message>
<xml_diff>
--- a/Aste online.docx
+++ b/Aste online.docx
@@ -3334,6 +3334,162 @@
           </w:p>
         </w:tc>
       </w:tr>
+      <w:tr>
+        <w:trPr/>
+        <w:tc>
+          <w:tcPr>
+            <w:tcBorders>
+              <w:top w:val="single" w:color="000000" w:sz="4" w:space="0"/>
+              <w:left w:val="single" w:color="000000" w:sz="4" w:space="0"/>
+              <w:bottom w:val="single" w:color="000000" w:sz="4" w:space="0"/>
+              <w:right w:val="single" w:color="000000" w:sz="4" w:space="0"/>
+            </w:tcBorders>
+            <w:tcW w:w="1007" w:type="dxa"/>
+            <w:vAlign w:val="top"/>
+            <w:vMerge w:val="restart"/>
+            <w:textDirection w:val="lrTb"/>
+            <w:noWrap w:val="false"/>
+          </w:tcPr>
+          <w:p>
+            <w:pPr>
+              <w:spacing w:line="240" w:lineRule="auto"/>
+              <w:rPr>
+                <w:rFonts w:hint="default"/>
+                <w:sz w:val="24"/>
+                <w:lang w:val="it-IT"/>
+              </w:rPr>
+            </w:pPr>
+            <w:r>
+              <w:rPr>
+                <w:rFonts w:hint="default"/>
+                <w:sz w:val="24"/>
+                <w:lang w:val="it-IT"/>
+              </w:rPr>
+              <w:t xml:space="preserve">15</w:t>
+            </w:r>
+            <w:r>
+              <w:rPr>
+                <w:rFonts w:hint="default"/>
+                <w:sz w:val="24"/>
+                <w:lang w:val="it-IT"/>
+              </w:rPr>
+            </w:r>
+          </w:p>
+        </w:tc>
+        <w:tc>
+          <w:tcPr>
+            <w:tcBorders>
+              <w:top w:val="single" w:color="000000" w:sz="4" w:space="0"/>
+              <w:left w:val="single" w:color="000000" w:sz="4" w:space="0"/>
+              <w:bottom w:val="single" w:color="000000" w:sz="4" w:space="0"/>
+              <w:right w:val="single" w:color="000000" w:sz="4" w:space="0"/>
+            </w:tcBorders>
+            <w:tcW w:w="1829" w:type="dxa"/>
+            <w:vAlign w:val="top"/>
+            <w:vMerge w:val="restart"/>
+            <w:textDirection w:val="lrTb"/>
+            <w:noWrap w:val="false"/>
+          </w:tcPr>
+          <w:p>
+            <w:pPr>
+              <w:spacing w:line="240" w:lineRule="auto"/>
+              <w:rPr>
+                <w:rFonts w:hint="default"/>
+                <w:sz w:val="24"/>
+                <w:lang w:val="it-IT"/>
+              </w:rPr>
+            </w:pPr>
+            <w:r>
+              <w:rPr>
+                <w:rFonts w:hint="default"/>
+                <w:sz w:val="24"/>
+                <w:lang w:val="it-IT"/>
+              </w:rPr>
+              <w:t xml:space="preserve">Titolario gerarchico</w:t>
+            </w:r>
+            <w:r>
+              <w:rPr>
+                <w:rFonts w:hint="default"/>
+                <w:sz w:val="24"/>
+                <w:lang w:val="it-IT"/>
+              </w:rPr>
+            </w:r>
+          </w:p>
+        </w:tc>
+        <w:tc>
+          <w:tcPr>
+            <w:tcBorders>
+              <w:top w:val="single" w:color="000000" w:sz="4" w:space="0"/>
+              <w:left w:val="single" w:color="000000" w:sz="4" w:space="0"/>
+              <w:bottom w:val="single" w:color="000000" w:sz="4" w:space="0"/>
+              <w:right w:val="single" w:color="000000" w:sz="4" w:space="0"/>
+            </w:tcBorders>
+            <w:tcW w:w="1829" w:type="dxa"/>
+            <w:vAlign w:val="top"/>
+            <w:vMerge w:val="restart"/>
+            <w:textDirection w:val="lrTb"/>
+            <w:noWrap w:val="false"/>
+          </w:tcPr>
+          <w:p>
+            <w:pPr>
+              <w:spacing w:line="240" w:lineRule="auto"/>
+              <w:rPr>
+                <w:rFonts w:hint="default"/>
+                <w:sz w:val="24"/>
+                <w:lang w:val="it-IT"/>
+              </w:rPr>
+            </w:pPr>
+            <w:r>
+              <w:rPr>
+                <w:rFonts w:hint="default"/>
+                <w:sz w:val="24"/>
+                <w:lang w:val="it-IT"/>
+              </w:rPr>
+              <w:t xml:space="preserve">Gerarchia a livelli</w:t>
+            </w:r>
+            <w:r>
+              <w:rPr>
+                <w:rFonts w:hint="default"/>
+                <w:sz w:val="24"/>
+                <w:lang w:val="it-IT"/>
+              </w:rPr>
+            </w:r>
+          </w:p>
+        </w:tc>
+        <w:tc>
+          <w:tcPr>
+            <w:tcBorders>
+              <w:top w:val="single" w:color="000000" w:sz="4" w:space="0"/>
+              <w:left w:val="single" w:color="000000" w:sz="4" w:space="0"/>
+              <w:bottom w:val="single" w:color="000000" w:sz="4" w:space="0"/>
+              <w:right w:val="single" w:color="000000" w:sz="4" w:space="0"/>
+            </w:tcBorders>
+            <w:tcW w:w="5297" w:type="dxa"/>
+            <w:vAlign w:val="top"/>
+            <w:vMerge w:val="restart"/>
+            <w:textDirection w:val="lrTb"/>
+            <w:noWrap w:val="false"/>
+          </w:tcPr>
+          <w:p>
+            <w:pPr>
+              <w:spacing w:line="240" w:lineRule="auto"/>
+              <w:rPr>
+                <w:lang w:val="it-IT"/>
+              </w:rPr>
+            </w:pPr>
+            <w:r>
+              <w:rPr>
+                <w:lang w:val="it-IT"/>
+              </w:rPr>
+            </w:r>
+            <w:r>
+              <w:rPr>
+                <w:lang w:val="it-IT"/>
+              </w:rPr>
+            </w:r>
+          </w:p>
+        </w:tc>
+      </w:tr>
     </w:tbl>
     <w:p>
       <w:pPr>
@@ -3470,7 +3626,7 @@
                 <w:szCs w:val="24"/>
                 <w:lang w:val="it-IT"/>
               </w:rPr>
-              <w:t xml:space="preserve">ategoria. Le categorie appartengono ad un titolario gerarchico, organizzato su un massimo di tre livelli. La gestione delle categorie degli oggetti afferisce sempre agli amministratori del sistema. </w:t>
+              <w:t xml:space="preserve">ategoria. Le categorie appartengono ad una gerarchia a livelli, organizzata su un massimo di tre livelli. La gestione delle categorie degli oggetti afferisce sempre agli amministratori del sistema. </w:t>
             </w:r>
             <w:r>
               <w:rPr>
@@ -4769,7 +4925,7 @@
               <w:rPr>
                 <w:lang w:val="it-IT"/>
               </w:rPr>
-              <w:t xml:space="preserve">Titolario gerarchico /gerarchia a livelli</w:t>
+              <w:t xml:space="preserve">Amministratori</w:t>
             </w:r>
             <w:r>
               <w:rPr>
@@ -4807,7 +4963,7 @@
                 <w:sz w:val="24"/>
                 <w:lang w:val="it-IT"/>
               </w:rPr>
-              <w:t xml:space="preserve">Gerarchia a livelli delle categorie a cui appartengono gli oggetti</w:t>
+              <w:t xml:space="preserve">Coloro che gestiscono il sistema.</w:t>
             </w:r>
             <w:r>
               <w:rPr>
@@ -4886,7 +5042,7 @@
                 <w:sz w:val="24"/>
                 <w:lang w:val="it-IT"/>
               </w:rPr>
-              <w:t xml:space="preserve">Oggetto</w:t>
+              <w:t xml:space="preserve">Asta, Oggetto</w:t>
             </w:r>
             <w:r>
               <w:rPr>
@@ -5052,7 +5208,7 @@
                 <w:sz w:val="24"/>
                 <w:lang w:val="it-IT"/>
               </w:rPr>
-              <w:t xml:space="preserve">Frasi relative a ...</w:t>
+              <w:t xml:space="preserve">Frasi relative a Utenti</w:t>
             </w:r>
             <w:r>
               <w:rPr>
@@ -5082,8 +5238,6 @@
             <w:pPr>
               <w:spacing w:line="240" w:lineRule="auto"/>
               <w:rPr>
-                <w:rFonts w:hint="default"/>
-                <w:sz w:val="24"/>
                 <w:lang w:val="it-IT"/>
               </w:rPr>
             </w:pPr>
@@ -5096,8 +5250,448 @@
             </w:r>
             <w:r>
               <w:rPr>
-                <w:lang w:val="it-IT"/>
-              </w:rPr>
+                <w:rFonts w:ascii="Times New Roman" w:hAnsi="Times New Roman" w:eastAsia="Courier New" w:cs="Times New Roman"/>
+                <w:color w:val="000000"/>
+                <w:sz w:val="24"/>
+                <w:szCs w:val="24"/>
+                <w:lang w:val="it-IT"/>
+              </w:rPr>
+              <w:t xml:space="preserve">Alla registrazione, gli utenti devono comunicare il codice fiscale, il nome, il cognome, la data di nascita, la città di nascita,</w:t>
+            </w:r>
+            <w:r>
+              <w:rPr>
+                <w:rFonts w:ascii="Times New Roman" w:hAnsi="Times New Roman" w:eastAsia="Courier New" w:cs="Times New Roman"/>
+                <w:color w:val="000000"/>
+                <w:sz w:val="24"/>
+                <w:szCs w:val="24"/>
+                <w:lang w:val="it-IT"/>
+              </w:rPr>
+              <w:t xml:space="preserve"> le informazioni sulla propria carta di credito</w:t>
+            </w:r>
+            <w:r>
+              <w:rPr>
+                <w:lang w:val="it-IT"/>
+              </w:rPr>
+              <w:t xml:space="preserve"> ... .</w:t>
+            </w:r>
+            <w:r>
+              <w:rPr>
+                <w:rFonts w:hint="default"/>
+                <w:sz w:val="24"/>
+                <w:lang w:val="it-IT"/>
+              </w:rPr>
+            </w:r>
+          </w:p>
+          <w:p>
+            <w:pPr>
+              <w:spacing w:line="240" w:lineRule="auto"/>
+              <w:rPr>
+                <w:rFonts w:ascii="Times New Roman" w:hAnsi="Times New Roman" w:eastAsia="Courier New" w:cs="Times New Roman"/>
+                <w:color w:val="000000"/>
+                <w:sz w:val="24"/>
+                <w:szCs w:val="24"/>
+                <w:lang w:val="it-IT"/>
+              </w:rPr>
+            </w:pPr>
+            <w:r>
+              <w:rPr>
+                <w:lang w:val="it-IT"/>
+              </w:rPr>
+            </w:r>
+            <w:r>
+              <w:rPr>
+                <w:rFonts w:ascii="Times New Roman" w:hAnsi="Times New Roman" w:eastAsia="Courier New" w:cs="Times New Roman"/>
+                <w:color w:val="000000"/>
+                <w:sz w:val="24"/>
+                <w:szCs w:val="24"/>
+                <w:lang w:val="it-IT"/>
+              </w:rPr>
+              <w:t xml:space="preserve">Inoltre, essi devono fornire un indirizzo cui consegnare eventuali oggetti acquistati.</w:t>
+            </w:r>
+            <w:r>
+              <w:rPr>
+                <w:rFonts w:ascii="Times New Roman" w:hAnsi="Times New Roman" w:eastAsia="Courier New" w:cs="Times New Roman"/>
+                <w:color w:val="000000"/>
+                <w:sz w:val="24"/>
+                <w:szCs w:val="24"/>
+                <w:lang w:val="it-IT"/>
+              </w:rPr>
+            </w:r>
+          </w:p>
+          <w:p>
+            <w:pPr>
+              <w:spacing w:line="240" w:lineRule="auto"/>
+              <w:rPr>
+                <w:rFonts w:ascii="Times New Roman" w:hAnsi="Times New Roman" w:eastAsia="Courier New" w:cs="Times New Roman"/>
+                <w:color w:val="000000"/>
+                <w:sz w:val="24"/>
+                <w:szCs w:val="24"/>
+                <w:lang w:val="it-IT"/>
+              </w:rPr>
+            </w:pPr>
+            <w:r>
+              <w:rPr>
+                <w:rFonts w:ascii="Times New Roman" w:hAnsi="Times New Roman" w:eastAsia="Courier New" w:cs="Times New Roman"/>
+                <w:color w:val="000000"/>
+                <w:sz w:val="24"/>
+                <w:szCs w:val="24"/>
+                <w:lang w:val="it-IT"/>
+              </w:rPr>
+            </w:r>
+            <w:r>
+              <w:rPr>
+                <w:rFonts w:ascii="Times New Roman" w:hAnsi="Times New Roman" w:eastAsia="Courier New" w:cs="Times New Roman"/>
+                <w:color w:val="000000"/>
+                <w:sz w:val="24"/>
+                <w:szCs w:val="24"/>
+                <w:lang w:val="it-IT"/>
+              </w:rPr>
+              <w:t xml:space="preserve">Gli utenti del sistema possono visualizzare in qualsiasi momento tutte le aste aperte.</w:t>
+            </w:r>
+            <w:r>
+              <w:rPr>
+                <w:rFonts w:hint="default"/>
+                <w:sz w:val="24"/>
+                <w:szCs w:val="24"/>
+                <w:lang w:val="it-IT"/>
+              </w:rPr>
+            </w:r>
+            <w:r/>
+          </w:p>
+          <w:p>
+            <w:pPr>
+              <w:spacing w:line="240" w:lineRule="auto"/>
+              <w:rPr>
+                <w:rFonts w:ascii="Times New Roman" w:hAnsi="Times New Roman" w:eastAsia="Courier New" w:cs="Times New Roman"/>
+                <w:color w:val="000000"/>
+                <w:sz w:val="24"/>
+                <w:szCs w:val="24"/>
+                <w:lang w:val="it-IT"/>
+              </w:rPr>
+            </w:pPr>
+            <w:r>
+              <w:rPr>
+                <w:rFonts w:ascii="Times New Roman" w:hAnsi="Times New Roman" w:eastAsia="Courier New" w:cs="Times New Roman"/>
+                <w:color w:val="000000"/>
+                <w:sz w:val="24"/>
+                <w:szCs w:val="24"/>
+                <w:lang w:val="it-IT"/>
+              </w:rPr>
+            </w:r>
+            <w:r>
+              <w:rPr>
+                <w:rFonts w:ascii="Times New Roman" w:hAnsi="Times New Roman" w:eastAsia="Courier New" w:cs="Times New Roman"/>
+                <w:color w:val="000000"/>
+                <w:sz w:val="24"/>
+                <w:szCs w:val="24"/>
+                <w:lang w:val="it-IT"/>
+              </w:rPr>
+              <w:t xml:space="preserve">Quando un’asta viene visualizzata, gli utenti ottengono tutte le informazioni legate allo stato attuale della stessa, tra cui il tempo mancante alla chiusura, il numero </w:t>
+            </w:r>
+            <w:r>
+              <w:rPr>
+                <w:rFonts w:ascii="Times New Roman" w:hAnsi="Times New Roman" w:eastAsia="Courier New" w:cs="Times New Roman"/>
+                <w:color w:val="000000"/>
+                <w:sz w:val="24"/>
+                <w:szCs w:val="24"/>
+                <w:lang w:val="it-IT"/>
+              </w:rPr>
+              <w:t xml:space="preserve">di offerte fatte, l’importo dell’offerta massima attuale. Non possono però visualizzare chi è che ha effettuato l’offerta massima.</w:t>
+            </w:r>
+            <w:r>
+              <w:rPr>
+                <w:rFonts w:hint="default"/>
+                <w:sz w:val="24"/>
+                <w:szCs w:val="24"/>
+                <w:lang w:val="it-IT"/>
+              </w:rPr>
+            </w:r>
+          </w:p>
+          <w:p>
+            <w:pPr>
+              <w:spacing w:line="240" w:lineRule="auto"/>
+              <w:rPr>
+                <w:rFonts w:ascii="Times New Roman" w:hAnsi="Times New Roman" w:eastAsia="Courier New" w:cs="Times New Roman"/>
+                <w:color w:val="000000"/>
+                <w:sz w:val="24"/>
+                <w:szCs w:val="24"/>
+                <w:lang w:val="it-IT"/>
+              </w:rPr>
+            </w:pPr>
+            <w:r>
+              <w:rPr>
+                <w:rFonts w:ascii="Times New Roman" w:hAnsi="Times New Roman" w:eastAsia="Courier New" w:cs="Times New Roman"/>
+                <w:color w:val="000000"/>
+                <w:sz w:val="24"/>
+                <w:szCs w:val="24"/>
+                <w:lang w:val="it-IT"/>
+              </w:rPr>
+            </w:r>
+            <w:r>
+              <w:rPr>
+                <w:rFonts w:ascii="Times New Roman" w:hAnsi="Times New Roman" w:eastAsia="Courier New" w:cs="Times New Roman"/>
+                <w:color w:val="000000"/>
+                <w:sz w:val="24"/>
+                <w:szCs w:val="24"/>
+                <w:lang w:val="it-IT"/>
+              </w:rPr>
+              <w:t xml:space="preserve">Dato un oggetto in asta, gli utenti possono fare un’offerta, maggiore del valore attuale di offerta.</w:t>
+            </w:r>
+            <w:r>
+              <w:rPr>
+                <w:rFonts w:hint="default"/>
+                <w:sz w:val="24"/>
+                <w:szCs w:val="24"/>
+                <w:lang w:val="it-IT"/>
+              </w:rPr>
+            </w:r>
+          </w:p>
+          <w:p>
+            <w:pPr>
+              <w:spacing w:line="240" w:lineRule="auto"/>
+              <w:rPr>
+                <w:rFonts w:ascii="Times New Roman" w:hAnsi="Times New Roman" w:eastAsia="Courier New" w:cs="Times New Roman"/>
+                <w:color w:val="000000"/>
+                <w:sz w:val="24"/>
+                <w:szCs w:val="24"/>
+                <w:lang w:val="it-IT"/>
+              </w:rPr>
+            </w:pPr>
+            <w:r>
+              <w:rPr>
+                <w:rFonts w:ascii="Times New Roman" w:hAnsi="Times New Roman" w:eastAsia="Courier New" w:cs="Times New Roman"/>
+                <w:color w:val="000000"/>
+                <w:sz w:val="24"/>
+                <w:szCs w:val="24"/>
+                <w:lang w:val="it-IT"/>
+              </w:rPr>
+            </w:r>
+            <w:r>
+              <w:rPr>
+                <w:rFonts w:ascii="Times New Roman" w:hAnsi="Times New Roman" w:eastAsia="Courier New" w:cs="Times New Roman"/>
+                <w:color w:val="000000"/>
+                <w:sz w:val="24"/>
+                <w:szCs w:val="24"/>
+                <w:lang w:val="it-IT"/>
+              </w:rPr>
+              <w:t xml:space="preserve">Inoltre, un utente che ha attualmente piazzato l’offerta massima, può sfr</w:t>
+            </w:r>
+            <w:r>
+              <w:rPr>
+                <w:rFonts w:ascii="Times New Roman" w:hAnsi="Times New Roman" w:eastAsia="Courier New" w:cs="Times New Roman"/>
+                <w:color w:val="000000"/>
+                <w:sz w:val="24"/>
+                <w:szCs w:val="24"/>
+                <w:lang w:val="it-IT"/>
+              </w:rPr>
+              <w:t xml:space="preserve">uttare la funzionalità di “controfferta automatica”. </w:t>
+            </w:r>
+            <w:r>
+              <w:rPr>
+                <w:rFonts w:hint="default"/>
+                <w:sz w:val="24"/>
+                <w:szCs w:val="24"/>
+                <w:lang w:val="it-IT"/>
+              </w:rPr>
+            </w:r>
+            <w:r>
+              <w:rPr>
+                <w:rFonts w:ascii="Times New Roman" w:hAnsi="Times New Roman" w:eastAsia="Courier New" w:cs="Times New Roman"/>
+                <w:color w:val="000000"/>
+                <w:sz w:val="24"/>
+                <w:szCs w:val="24"/>
+                <w:lang w:val="it-IT"/>
+              </w:rPr>
+            </w:r>
+            <w:r>
+              <w:rPr>
+                <w:rFonts w:ascii="Times New Roman" w:hAnsi="Times New Roman" w:eastAsia="Courier New" w:cs="Times New Roman"/>
+                <w:color w:val="000000"/>
+                <w:sz w:val="24"/>
+                <w:szCs w:val="24"/>
+                <w:lang w:val="it-IT"/>
+              </w:rPr>
+            </w:r>
+            <w:r/>
+            <w:r>
+              <w:rPr>
+                <w:rFonts w:ascii="Times New Roman" w:hAnsi="Times New Roman" w:eastAsia="Courier New" w:cs="Times New Roman"/>
+                <w:color w:val="000000"/>
+                <w:sz w:val="24"/>
+                <w:szCs w:val="24"/>
+                <w:lang w:val="it-IT"/>
+              </w:rPr>
+            </w:r>
+          </w:p>
+        </w:tc>
+      </w:tr>
+    </w:tbl>
+    <w:p>
+      <w:pPr>
+        <w:rPr>
+          <w:rFonts w:hint="default"/>
+          <w:sz w:val="24"/>
+          <w:szCs w:val="24"/>
+          <w:lang w:val="it-IT"/>
+        </w:rPr>
+      </w:pPr>
+      <w:r>
+        <w:rPr>
+          <w:rFonts w:hint="default"/>
+          <w:sz w:val="24"/>
+          <w:lang w:val="it-IT"/>
+        </w:rPr>
+      </w:r>
+      <w:r>
+        <w:rPr>
+          <w:rFonts w:hint="default"/>
+          <w:sz w:val="24"/>
+          <w:lang w:val="it-IT"/>
+        </w:rPr>
+      </w:r>
+    </w:p>
+    <w:tbl>
+      <w:tblPr>
+        <w:tblStyle w:val="873"/>
+        <w:tblW w:w="9962" w:type="dxa"/>
+        <w:tblInd w:w="0" w:type="dxa"/>
+        <w:tblBorders>
+          <w:top w:val="single" w:color="000000" w:sz="4" w:space="0"/>
+          <w:left w:val="single" w:color="000000" w:sz="4" w:space="0"/>
+          <w:bottom w:val="single" w:color="000000" w:sz="4" w:space="0"/>
+          <w:right w:val="single" w:color="000000" w:sz="4" w:space="0"/>
+          <w:insideH w:val="single" w:color="000000" w:sz="4" w:space="0"/>
+          <w:insideV w:val="single" w:color="000000" w:sz="4" w:space="0"/>
+        </w:tblBorders>
+        <w:tblLayout w:type="fixed"/>
+        <w:tblCellMar>
+          <w:left w:w="108" w:type="dxa"/>
+          <w:top w:w="0" w:type="dxa"/>
+          <w:right w:w="108" w:type="dxa"/>
+          <w:bottom w:w="0" w:type="dxa"/>
+        </w:tblCellMar>
+        <w:tblLook w:val="04A0" w:firstRow="1" w:lastRow="0" w:firstColumn="1" w:lastColumn="0" w:noHBand="0" w:noVBand="1"/>
+      </w:tblPr>
+      <w:tblGrid>
+        <w:gridCol w:w="9962"/>
+      </w:tblGrid>
+      <w:tr>
+        <w:trPr/>
+        <w:tc>
+          <w:tcPr>
+            <w:shd w:val="clear" w:color="ffffff" w:fill="bcbcbc"/>
+            <w:tcBorders>
+              <w:top w:val="single" w:color="000000" w:sz="4" w:space="0"/>
+              <w:left w:val="single" w:color="000000" w:sz="4" w:space="0"/>
+              <w:bottom w:val="single" w:color="000000" w:sz="4" w:space="0"/>
+              <w:right w:val="single" w:color="000000" w:sz="4" w:space="0"/>
+            </w:tcBorders>
+            <w:tcW w:w="9962" w:type="dxa"/>
+            <w:vAlign w:val="top"/>
+            <w:textDirection w:val="lrTb"/>
+            <w:noWrap w:val="false"/>
+          </w:tcPr>
+          <w:p>
+            <w:pPr>
+              <w:spacing w:line="240" w:lineRule="auto"/>
+              <w:rPr>
+                <w:rFonts w:hint="default"/>
+                <w:szCs w:val="24"/>
+                <w:lang w:val="it-IT"/>
+              </w:rPr>
+            </w:pPr>
+            <w:r>
+              <w:rPr>
+                <w:rFonts w:hint="default"/>
+                <w:b/>
+                <w:sz w:val="24"/>
+                <w:lang w:val="it-IT"/>
+              </w:rPr>
+              <w:t xml:space="preserve">Frasi relative a Carta di credito</w:t>
+            </w:r>
+            <w:r>
+              <w:rPr>
+                <w:rFonts w:hint="default"/>
+                <w:sz w:val="24"/>
+                <w:lang w:val="it-IT"/>
+              </w:rPr>
+            </w:r>
+            <w:r/>
+          </w:p>
+        </w:tc>
+      </w:tr>
+      <w:tr>
+        <w:trPr/>
+        <w:tc>
+          <w:tcPr>
+            <w:tcBorders>
+              <w:top w:val="single" w:color="000000" w:sz="4" w:space="0"/>
+              <w:left w:val="single" w:color="000000" w:sz="4" w:space="0"/>
+              <w:bottom w:val="single" w:color="000000" w:sz="4" w:space="0"/>
+              <w:right w:val="single" w:color="000000" w:sz="4" w:space="0"/>
+            </w:tcBorders>
+            <w:tcW w:w="9962" w:type="dxa"/>
+            <w:vAlign w:val="top"/>
+            <w:textDirection w:val="lrTb"/>
+            <w:noWrap w:val="false"/>
+          </w:tcPr>
+          <w:p>
+            <w:pPr>
+              <w:spacing w:line="240" w:lineRule="auto"/>
+              <w:tabs>
+                <w:tab w:val="left" w:pos="8201" w:leader="none"/>
+              </w:tabs>
+              <w:rPr>
+                <w:rFonts w:hint="default"/>
+                <w:szCs w:val="24"/>
+                <w:lang w:val="it-IT"/>
+              </w:rPr>
+            </w:pPr>
+            <w:r>
+              <w:rPr>
+                <w:rFonts w:hint="default"/>
+                <w:sz w:val="24"/>
+                <w:lang w:val="it-IT"/>
+              </w:rPr>
+              <w:t xml:space="preserve">... </w:t>
+            </w:r>
+            <w:r>
+              <w:rPr>
+                <w:rFonts w:ascii="Times New Roman" w:hAnsi="Times New Roman" w:eastAsia="Courier New" w:cs="Times New Roman"/>
+                <w:color w:val="000000"/>
+                <w:sz w:val="24"/>
+                <w:szCs w:val="24"/>
+                <w:lang w:val="it-IT"/>
+              </w:rPr>
+              <w:t xml:space="preserve">carta di credito (intestatario, numero, data di scadenza, codice CVV).</w:t>
+            </w:r>
+            <w:r/>
+            <w:r>
+              <w:rPr>
+                <w:rFonts w:ascii="Times New Roman" w:hAnsi="Times New Roman" w:eastAsia="Courier New" w:cs="Times New Roman"/>
+                <w:color w:val="000000"/>
+                <w:sz w:val="24"/>
+                <w:szCs w:val="24"/>
+                <w:lang w:val="it-IT"/>
+              </w:rPr>
+            </w:r>
+            <w:r/>
+            <w:r>
+              <w:rPr>
+                <w:rFonts w:hint="default"/>
+                <w:sz w:val="24"/>
+                <w:lang w:val="it-IT"/>
+              </w:rPr>
+            </w:r>
+            <w:r>
+              <w:rPr>
+                <w:rFonts w:hint="default"/>
+                <w:sz w:val="24"/>
+                <w:lang w:val="it-IT"/>
+              </w:rPr>
+            </w:r>
+            <w:r>
+              <w:tab/>
             </w:r>
             <w:r/>
           </w:p>
@@ -5109,6 +5703,1166 @@
         <w:rPr>
           <w:rFonts w:hint="default"/>
           <w:sz w:val="24"/>
+          <w:szCs w:val="24"/>
+          <w:lang w:val="it-IT"/>
+        </w:rPr>
+      </w:pPr>
+      <w:r>
+        <w:rPr>
+          <w:rFonts w:hint="default"/>
+          <w:sz w:val="24"/>
+          <w:szCs w:val="24"/>
+          <w:lang w:val="it-IT"/>
+        </w:rPr>
+      </w:r>
+      <w:r>
+        <w:rPr>
+          <w:rFonts w:hint="default"/>
+          <w:sz w:val="24"/>
+          <w:szCs w:val="24"/>
+          <w:lang w:val="it-IT"/>
+        </w:rPr>
+      </w:r>
+    </w:p>
+    <w:tbl>
+      <w:tblPr>
+        <w:tblStyle w:val="873"/>
+        <w:tblW w:w="9962" w:type="dxa"/>
+        <w:tblInd w:w="0" w:type="dxa"/>
+        <w:tblBorders>
+          <w:top w:val="single" w:color="000000" w:sz="4" w:space="0"/>
+          <w:left w:val="single" w:color="000000" w:sz="4" w:space="0"/>
+          <w:bottom w:val="single" w:color="000000" w:sz="4" w:space="0"/>
+          <w:right w:val="single" w:color="000000" w:sz="4" w:space="0"/>
+          <w:insideH w:val="single" w:color="000000" w:sz="4" w:space="0"/>
+          <w:insideV w:val="single" w:color="000000" w:sz="4" w:space="0"/>
+        </w:tblBorders>
+        <w:tblLayout w:type="fixed"/>
+        <w:tblCellMar>
+          <w:left w:w="108" w:type="dxa"/>
+          <w:top w:w="0" w:type="dxa"/>
+          <w:right w:w="108" w:type="dxa"/>
+          <w:bottom w:w="0" w:type="dxa"/>
+        </w:tblCellMar>
+        <w:tblLook w:val="04A0" w:firstRow="1" w:lastRow="0" w:firstColumn="1" w:lastColumn="0" w:noHBand="0" w:noVBand="1"/>
+      </w:tblPr>
+      <w:tblGrid>
+        <w:gridCol w:w="9962"/>
+      </w:tblGrid>
+      <w:tr>
+        <w:trPr/>
+        <w:tc>
+          <w:tcPr>
+            <w:shd w:val="clear" w:color="ffffff" w:fill="bcbcbc"/>
+            <w:tcBorders>
+              <w:top w:val="single" w:color="000000" w:sz="4" w:space="0"/>
+              <w:left w:val="single" w:color="000000" w:sz="4" w:space="0"/>
+              <w:bottom w:val="single" w:color="000000" w:sz="4" w:space="0"/>
+              <w:right w:val="single" w:color="000000" w:sz="4" w:space="0"/>
+            </w:tcBorders>
+            <w:tcW w:w="9962" w:type="dxa"/>
+            <w:vAlign w:val="top"/>
+            <w:textDirection w:val="lrTb"/>
+            <w:noWrap w:val="false"/>
+          </w:tcPr>
+          <w:p>
+            <w:pPr>
+              <w:spacing w:line="240" w:lineRule="auto"/>
+              <w:tabs>
+                <w:tab w:val="left" w:pos="2443" w:leader="none"/>
+              </w:tabs>
+              <w:rPr>
+                <w:rFonts w:hint="default"/>
+                <w:szCs w:val="24"/>
+                <w:lang w:val="it-IT"/>
+              </w:rPr>
+            </w:pPr>
+            <w:r>
+              <w:rPr>
+                <w:rFonts w:hint="default"/>
+                <w:b/>
+                <w:sz w:val="24"/>
+                <w:lang w:val="it-IT"/>
+              </w:rPr>
+              <w:t xml:space="preserve">Frasi relative a Oggetto</w:t>
+            </w:r>
+            <w:r/>
+            <w:r/>
+          </w:p>
+        </w:tc>
+      </w:tr>
+      <w:tr>
+        <w:trPr/>
+        <w:tc>
+          <w:tcPr>
+            <w:tcBorders>
+              <w:top w:val="single" w:color="000000" w:sz="4" w:space="0"/>
+              <w:left w:val="single" w:color="000000" w:sz="4" w:space="0"/>
+              <w:bottom w:val="single" w:color="000000" w:sz="4" w:space="0"/>
+              <w:right w:val="single" w:color="000000" w:sz="4" w:space="0"/>
+            </w:tcBorders>
+            <w:tcW w:w="9962" w:type="dxa"/>
+            <w:vAlign w:val="top"/>
+            <w:textDirection w:val="lrTb"/>
+            <w:noWrap w:val="false"/>
+          </w:tcPr>
+          <w:p>
+            <w:pPr>
+              <w:spacing w:line="240" w:lineRule="auto"/>
+              <w:rPr>
+                <w:rFonts w:ascii="Times New Roman" w:hAnsi="Times New Roman" w:eastAsia="Courier New" w:cs="Times New Roman"/>
+                <w:color w:val="000000"/>
+                <w:sz w:val="24"/>
+                <w:szCs w:val="24"/>
+                <w:lang w:val="it-IT"/>
+              </w:rPr>
+            </w:pPr>
+            <w:r>
+              <w:rPr>
+                <w:rFonts w:hint="default"/>
+                <w:sz w:val="24"/>
+                <w:lang w:val="it-IT"/>
+              </w:rPr>
+            </w:r>
+            <w:r>
+              <w:rPr>
+                <w:rFonts w:ascii="Times New Roman" w:hAnsi="Times New Roman" w:eastAsia="Courier New" w:cs="Times New Roman"/>
+                <w:color w:val="000000"/>
+                <w:sz w:val="24"/>
+                <w:szCs w:val="24"/>
+                <w:lang w:val="it-IT"/>
+              </w:rPr>
+              <w:t xml:space="preserve">Ogni oggetto è caratterizzato da un codice alfanumerico univoco, da una descrizione, da uno stato (ad esempio “come nuovo”, “in buone condizioni”, “non funzionante”, ecc.), da un prezzo di base d’a</w:t>
+            </w:r>
+            <w:r>
+              <w:rPr>
+                <w:rFonts w:ascii="Times New Roman" w:hAnsi="Times New Roman" w:eastAsia="Courier New" w:cs="Times New Roman"/>
+                <w:color w:val="000000"/>
+                <w:sz w:val="24"/>
+                <w:szCs w:val="24"/>
+                <w:lang w:val="it-IT"/>
+              </w:rPr>
+              <w:t xml:space="preserve">sta, e dalle dimensioni.</w:t>
+            </w:r>
+            <w:r>
+              <w:rPr>
+                <w:rFonts w:hint="default"/>
+                <w:sz w:val="24"/>
+                <w:szCs w:val="24"/>
+                <w:lang w:val="it-IT"/>
+              </w:rPr>
+            </w:r>
+          </w:p>
+          <w:p>
+            <w:pPr>
+              <w:spacing w:line="240" w:lineRule="auto"/>
+              <w:rPr>
+                <w:rFonts w:hint="default"/>
+                <w:sz w:val="24"/>
+                <w:szCs w:val="24"/>
+                <w:lang w:val="it-IT"/>
+              </w:rPr>
+            </w:pPr>
+            <w:r>
+              <w:rPr>
+                <w:rFonts w:ascii="Times New Roman" w:hAnsi="Times New Roman" w:eastAsia="Courier New" w:cs="Times New Roman"/>
+                <w:color w:val="000000"/>
+                <w:sz w:val="24"/>
+                <w:szCs w:val="24"/>
+                <w:lang w:val="it-IT"/>
+              </w:rPr>
+            </w:r>
+            <w:r>
+              <w:rPr>
+                <w:rFonts w:ascii="Times New Roman" w:hAnsi="Times New Roman" w:eastAsia="Courier New" w:cs="Times New Roman"/>
+                <w:color w:val="000000"/>
+                <w:sz w:val="24"/>
+                <w:szCs w:val="24"/>
+                <w:lang w:val="it-IT"/>
+              </w:rPr>
+              <w:t xml:space="preserve">Inoltre, a ciascun oggetto viene associata una c</w:t>
+            </w:r>
+            <w:r>
+              <w:rPr>
+                <w:rFonts w:ascii="Times New Roman" w:hAnsi="Times New Roman" w:eastAsia="Courier New" w:cs="Times New Roman"/>
+                <w:color w:val="000000"/>
+                <w:sz w:val="24"/>
+                <w:szCs w:val="24"/>
+                <w:lang w:val="it-IT"/>
+              </w:rPr>
+              <w:t xml:space="preserve">ategoria. Le categorie appartengono ad una gerarchia a livelli, organizzata su un massimo di tre livelli.</w:t>
+            </w:r>
+            <w:r/>
+            <w:r/>
+          </w:p>
+        </w:tc>
+      </w:tr>
+    </w:tbl>
+    <w:p>
+      <w:pPr>
+        <w:rPr>
+          <w:rFonts w:hint="default"/>
+          <w:sz w:val="24"/>
+          <w:szCs w:val="24"/>
+          <w:lang w:val="it-IT"/>
+        </w:rPr>
+      </w:pPr>
+      <w:r>
+        <w:rPr>
+          <w:rFonts w:hint="default"/>
+          <w:sz w:val="24"/>
+          <w:szCs w:val="24"/>
+          <w:lang w:val="it-IT"/>
+        </w:rPr>
+      </w:r>
+      <w:r>
+        <w:rPr>
+          <w:rFonts w:hint="default"/>
+          <w:sz w:val="24"/>
+          <w:szCs w:val="24"/>
+          <w:lang w:val="it-IT"/>
+        </w:rPr>
+      </w:r>
+    </w:p>
+    <w:tbl>
+      <w:tblPr>
+        <w:tblStyle w:val="873"/>
+        <w:tblW w:w="9962" w:type="dxa"/>
+        <w:tblInd w:w="0" w:type="dxa"/>
+        <w:tblBorders>
+          <w:top w:val="single" w:color="000000" w:sz="4" w:space="0"/>
+          <w:left w:val="single" w:color="000000" w:sz="4" w:space="0"/>
+          <w:bottom w:val="single" w:color="000000" w:sz="4" w:space="0"/>
+          <w:right w:val="single" w:color="000000" w:sz="4" w:space="0"/>
+          <w:insideH w:val="single" w:color="000000" w:sz="4" w:space="0"/>
+          <w:insideV w:val="single" w:color="000000" w:sz="4" w:space="0"/>
+        </w:tblBorders>
+        <w:tblLayout w:type="fixed"/>
+        <w:tblCellMar>
+          <w:left w:w="108" w:type="dxa"/>
+          <w:top w:w="0" w:type="dxa"/>
+          <w:right w:w="108" w:type="dxa"/>
+          <w:bottom w:w="0" w:type="dxa"/>
+        </w:tblCellMar>
+        <w:tblLook w:val="04A0" w:firstRow="1" w:lastRow="0" w:firstColumn="1" w:lastColumn="0" w:noHBand="0" w:noVBand="1"/>
+      </w:tblPr>
+      <w:tblGrid>
+        <w:gridCol w:w="9962"/>
+      </w:tblGrid>
+      <w:tr>
+        <w:trPr/>
+        <w:tc>
+          <w:tcPr>
+            <w:shd w:val="clear" w:color="ffffff" w:fill="bcbcbc"/>
+            <w:tcBorders>
+              <w:top w:val="single" w:color="000000" w:sz="4" w:space="0"/>
+              <w:left w:val="single" w:color="000000" w:sz="4" w:space="0"/>
+              <w:bottom w:val="single" w:color="000000" w:sz="4" w:space="0"/>
+              <w:right w:val="single" w:color="000000" w:sz="4" w:space="0"/>
+            </w:tcBorders>
+            <w:tcW w:w="9962" w:type="dxa"/>
+            <w:vAlign w:val="top"/>
+            <w:textDirection w:val="lrTb"/>
+            <w:noWrap w:val="false"/>
+          </w:tcPr>
+          <w:p>
+            <w:pPr>
+              <w:spacing w:line="240" w:lineRule="auto"/>
+              <w:tabs>
+                <w:tab w:val="left" w:pos="2063" w:leader="none"/>
+              </w:tabs>
+              <w:rPr>
+                <w:rFonts w:hint="default"/>
+                <w:szCs w:val="24"/>
+                <w:lang w:val="it-IT"/>
+              </w:rPr>
+            </w:pPr>
+            <w:r>
+              <w:rPr>
+                <w:rFonts w:hint="default"/>
+                <w:b/>
+                <w:sz w:val="24"/>
+                <w:lang w:val="it-IT"/>
+              </w:rPr>
+              <w:t xml:space="preserve">Frasi relative a Asta</w:t>
+            </w:r>
+            <w:r/>
+            <w:r/>
+          </w:p>
+        </w:tc>
+      </w:tr>
+      <w:tr>
+        <w:trPr/>
+        <w:tc>
+          <w:tcPr>
+            <w:tcBorders>
+              <w:top w:val="single" w:color="000000" w:sz="4" w:space="0"/>
+              <w:left w:val="single" w:color="000000" w:sz="4" w:space="0"/>
+              <w:bottom w:val="single" w:color="000000" w:sz="4" w:space="0"/>
+              <w:right w:val="single" w:color="000000" w:sz="4" w:space="0"/>
+            </w:tcBorders>
+            <w:tcW w:w="9962" w:type="dxa"/>
+            <w:vAlign w:val="top"/>
+            <w:textDirection w:val="lrTb"/>
+            <w:noWrap w:val="false"/>
+          </w:tcPr>
+          <w:p>
+            <w:pPr>
+              <w:spacing w:line="240" w:lineRule="auto"/>
+              <w:rPr>
+                <w:rFonts w:hint="default"/>
+                <w:sz w:val="24"/>
+                <w:szCs w:val="24"/>
+                <w:lang w:val="it-IT"/>
+              </w:rPr>
+            </w:pPr>
+            <w:r>
+              <w:rPr>
+                <w:rFonts w:hint="default"/>
+                <w:sz w:val="24"/>
+                <w:highlight w:val="none"/>
+                <w:lang w:val="it-IT"/>
+              </w:rPr>
+            </w:r>
+            <w:r>
+              <w:rPr>
+                <w:rFonts w:ascii="Times New Roman" w:hAnsi="Times New Roman" w:eastAsia="Courier New" w:cs="Times New Roman"/>
+                <w:color w:val="000000"/>
+                <w:sz w:val="24"/>
+                <w:szCs w:val="24"/>
+                <w:lang w:val="it-IT"/>
+              </w:rPr>
+              <w:t xml:space="preserve">Al termine dell’asta, l’offerta maggiore sarà quella che avrà vinto l’asta.</w:t>
+            </w:r>
+            <w:r/>
+            <w:r>
+              <w:rPr>
+                <w:rFonts w:hint="default"/>
+                <w:sz w:val="24"/>
+                <w:highlight w:val="none"/>
+                <w:lang w:val="it-IT"/>
+              </w:rPr>
+            </w:r>
+            <w:r>
+              <w:rPr>
+                <w:rFonts w:hint="default"/>
+                <w:sz w:val="24"/>
+                <w:highlight w:val="none"/>
+                <w:lang w:val="it-IT"/>
+              </w:rPr>
+            </w:r>
+          </w:p>
+          <w:p>
+            <w:pPr>
+              <w:spacing w:line="240" w:lineRule="auto"/>
+              <w:rPr>
+                <w:rFonts w:hint="default"/>
+                <w:sz w:val="24"/>
+                <w:szCs w:val="24"/>
+                <w:highlight w:val="none"/>
+                <w:lang w:val="it-IT"/>
+              </w:rPr>
+            </w:pPr>
+            <w:r>
+              <w:rPr>
+                <w:rFonts w:hint="default"/>
+                <w:sz w:val="24"/>
+                <w:lang w:val="it-IT"/>
+              </w:rPr>
+            </w:r>
+            <w:r>
+              <w:rPr>
+                <w:rFonts w:ascii="Times New Roman" w:hAnsi="Times New Roman" w:eastAsia="Courier New" w:cs="Times New Roman"/>
+                <w:color w:val="000000"/>
+                <w:sz w:val="24"/>
+                <w:szCs w:val="24"/>
+                <w:lang w:val="it-IT"/>
+              </w:rPr>
+              <w:t xml:space="preserve">... gli amministratori possono decidere la durata dell’asta, da un minimo di un giorno ad un massimo di sette giorni.</w:t>
+            </w:r>
+            <w:r>
+              <w:rPr>
+                <w:rFonts w:hint="default"/>
+                <w:sz w:val="24"/>
+                <w:lang w:val="it-IT"/>
+              </w:rPr>
+              <w:t xml:space="preserve"> </w:t>
+            </w:r>
+            <w:r>
+              <w:rPr>
+                <w:rFonts w:hint="default"/>
+                <w:sz w:val="24"/>
+                <w:lang w:val="it-IT"/>
+              </w:rPr>
+            </w:r>
+            <w:r/>
+          </w:p>
+        </w:tc>
+      </w:tr>
+    </w:tbl>
+    <w:p>
+      <w:pPr>
+        <w:rPr>
+          <w:rFonts w:hint="default"/>
+          <w:sz w:val="24"/>
+          <w:szCs w:val="24"/>
+          <w:lang w:val="it-IT"/>
+        </w:rPr>
+      </w:pPr>
+      <w:r>
+        <w:rPr>
+          <w:rFonts w:hint="default"/>
+          <w:sz w:val="24"/>
+          <w:szCs w:val="24"/>
+          <w:lang w:val="it-IT"/>
+        </w:rPr>
+      </w:r>
+      <w:r>
+        <w:rPr>
+          <w:rFonts w:hint="default"/>
+          <w:sz w:val="24"/>
+          <w:szCs w:val="24"/>
+          <w:lang w:val="it-IT"/>
+        </w:rPr>
+      </w:r>
+    </w:p>
+    <w:tbl>
+      <w:tblPr>
+        <w:tblStyle w:val="873"/>
+        <w:tblW w:w="9962" w:type="dxa"/>
+        <w:tblInd w:w="0" w:type="dxa"/>
+        <w:tblBorders>
+          <w:top w:val="single" w:color="000000" w:sz="4" w:space="0"/>
+          <w:left w:val="single" w:color="000000" w:sz="4" w:space="0"/>
+          <w:bottom w:val="single" w:color="000000" w:sz="4" w:space="0"/>
+          <w:right w:val="single" w:color="000000" w:sz="4" w:space="0"/>
+          <w:insideH w:val="single" w:color="000000" w:sz="4" w:space="0"/>
+          <w:insideV w:val="single" w:color="000000" w:sz="4" w:space="0"/>
+        </w:tblBorders>
+        <w:tblLayout w:type="fixed"/>
+        <w:tblCellMar>
+          <w:left w:w="108" w:type="dxa"/>
+          <w:top w:w="0" w:type="dxa"/>
+          <w:right w:w="108" w:type="dxa"/>
+          <w:bottom w:w="0" w:type="dxa"/>
+        </w:tblCellMar>
+        <w:tblLook w:val="04A0" w:firstRow="1" w:lastRow="0" w:firstColumn="1" w:lastColumn="0" w:noHBand="0" w:noVBand="1"/>
+      </w:tblPr>
+      <w:tblGrid>
+        <w:gridCol w:w="9962"/>
+      </w:tblGrid>
+      <w:tr>
+        <w:trPr/>
+        <w:tc>
+          <w:tcPr>
+            <w:shd w:val="clear" w:color="ffffff" w:fill="bcbcbc"/>
+            <w:tcBorders>
+              <w:top w:val="single" w:color="000000" w:sz="4" w:space="0"/>
+              <w:left w:val="single" w:color="000000" w:sz="4" w:space="0"/>
+              <w:bottom w:val="single" w:color="000000" w:sz="4" w:space="0"/>
+              <w:right w:val="single" w:color="000000" w:sz="4" w:space="0"/>
+            </w:tcBorders>
+            <w:tcW w:w="9962" w:type="dxa"/>
+            <w:vAlign w:val="top"/>
+            <w:textDirection w:val="lrTb"/>
+            <w:noWrap w:val="false"/>
+          </w:tcPr>
+          <w:p>
+            <w:pPr>
+              <w:spacing w:line="240" w:lineRule="auto"/>
+              <w:rPr>
+                <w:rFonts w:hint="default"/>
+                <w:szCs w:val="24"/>
+                <w:lang w:val="it-IT"/>
+              </w:rPr>
+            </w:pPr>
+            <w:r>
+              <w:rPr>
+                <w:rFonts w:hint="default"/>
+                <w:b/>
+                <w:sz w:val="24"/>
+                <w:lang w:val="it-IT"/>
+              </w:rPr>
+              <w:t xml:space="preserve">Frasi relative a Offerta</w:t>
+            </w:r>
+            <w:r>
+              <w:rPr>
+                <w:rFonts w:hint="default"/>
+                <w:sz w:val="24"/>
+                <w:lang w:val="it-IT"/>
+              </w:rPr>
+            </w:r>
+            <w:r/>
+          </w:p>
+        </w:tc>
+      </w:tr>
+      <w:tr>
+        <w:trPr/>
+        <w:tc>
+          <w:tcPr>
+            <w:tcBorders>
+              <w:top w:val="single" w:color="000000" w:sz="4" w:space="0"/>
+              <w:left w:val="single" w:color="000000" w:sz="4" w:space="0"/>
+              <w:bottom w:val="single" w:color="000000" w:sz="4" w:space="0"/>
+              <w:right w:val="single" w:color="000000" w:sz="4" w:space="0"/>
+            </w:tcBorders>
+            <w:tcW w:w="9962" w:type="dxa"/>
+            <w:vAlign w:val="top"/>
+            <w:textDirection w:val="lrTb"/>
+            <w:noWrap w:val="false"/>
+          </w:tcPr>
+          <w:p>
+            <w:pPr>
+              <w:spacing w:line="240" w:lineRule="auto"/>
+              <w:rPr>
+                <w:rFonts w:hint="default"/>
+                <w:sz w:val="24"/>
+                <w:szCs w:val="24"/>
+                <w:lang w:val="it-IT"/>
+              </w:rPr>
+            </w:pPr>
+            <w:r>
+              <w:rPr>
+                <w:rFonts w:hint="default"/>
+                <w:sz w:val="24"/>
+                <w:lang w:val="it-IT"/>
+              </w:rPr>
+            </w:r>
+            <w:r>
+              <w:rPr>
+                <w:rFonts w:ascii="Times New Roman" w:hAnsi="Times New Roman" w:eastAsia="Courier New" w:cs="Times New Roman"/>
+                <w:color w:val="000000"/>
+                <w:sz w:val="24"/>
+                <w:szCs w:val="24"/>
+                <w:lang w:val="it-IT"/>
+              </w:rPr>
+              <w:t xml:space="preserve">La granularità di incremento delle offerte è di multipli di 50 centesimi di euro.</w:t>
+            </w:r>
+            <w:r/>
+            <w:r>
+              <w:rPr>
+                <w:rFonts w:hint="default"/>
+                <w:sz w:val="24"/>
+                <w:lang w:val="it-IT"/>
+              </w:rPr>
+            </w:r>
+            <w:r>
+              <w:rPr>
+                <w:rFonts w:hint="default"/>
+                <w:sz w:val="24"/>
+                <w:szCs w:val="24"/>
+                <w:lang w:val="it-IT"/>
+              </w:rPr>
+            </w:r>
+          </w:p>
+          <w:p>
+            <w:pPr>
+              <w:spacing w:line="240" w:lineRule="auto"/>
+              <w:rPr>
+                <w:rFonts w:hint="default"/>
+                <w:sz w:val="24"/>
+                <w:szCs w:val="24"/>
+                <w:lang w:val="it-IT"/>
+              </w:rPr>
+            </w:pPr>
+            <w:r>
+              <w:rPr>
+                <w:rFonts w:hint="default"/>
+                <w:sz w:val="24"/>
+                <w:lang w:val="it-IT"/>
+              </w:rPr>
+            </w:r>
+            <w:r>
+              <w:rPr>
+                <w:rFonts w:ascii="Times New Roman" w:hAnsi="Times New Roman" w:eastAsia="Courier New" w:cs="Times New Roman"/>
+                <w:color w:val="000000"/>
+                <w:sz w:val="24"/>
+                <w:szCs w:val="24"/>
+                <w:lang w:val="it-IT"/>
+              </w:rPr>
+              <w:t xml:space="preserve">Il sistema tiene traccia, per ogni oggetto, di tutte le offerte che sono state fatte e dell’instante temporale in cui queste sono state inserite nel sistema. </w:t>
+            </w:r>
+            <w:r/>
+            <w:r/>
+          </w:p>
+        </w:tc>
+      </w:tr>
+    </w:tbl>
+    <w:p>
+      <w:pPr>
+        <w:rPr>
+          <w:rFonts w:hint="default"/>
+          <w:sz w:val="24"/>
+          <w:szCs w:val="24"/>
+          <w:lang w:val="it-IT"/>
+        </w:rPr>
+      </w:pPr>
+      <w:r>
+        <w:rPr>
+          <w:rFonts w:hint="default"/>
+          <w:sz w:val="24"/>
+          <w:szCs w:val="24"/>
+          <w:lang w:val="it-IT"/>
+        </w:rPr>
+      </w:r>
+      <w:r>
+        <w:rPr>
+          <w:rFonts w:hint="default"/>
+          <w:sz w:val="24"/>
+          <w:szCs w:val="24"/>
+          <w:lang w:val="it-IT"/>
+        </w:rPr>
+      </w:r>
+    </w:p>
+    <w:tbl>
+      <w:tblPr>
+        <w:tblStyle w:val="873"/>
+        <w:tblW w:w="9962" w:type="dxa"/>
+        <w:tblInd w:w="0" w:type="dxa"/>
+        <w:tblBorders>
+          <w:top w:val="single" w:color="000000" w:sz="4" w:space="0"/>
+          <w:left w:val="single" w:color="000000" w:sz="4" w:space="0"/>
+          <w:bottom w:val="single" w:color="000000" w:sz="4" w:space="0"/>
+          <w:right w:val="single" w:color="000000" w:sz="4" w:space="0"/>
+          <w:insideH w:val="single" w:color="000000" w:sz="4" w:space="0"/>
+          <w:insideV w:val="single" w:color="000000" w:sz="4" w:space="0"/>
+        </w:tblBorders>
+        <w:tblLayout w:type="fixed"/>
+        <w:tblCellMar>
+          <w:left w:w="108" w:type="dxa"/>
+          <w:top w:w="0" w:type="dxa"/>
+          <w:right w:w="108" w:type="dxa"/>
+          <w:bottom w:w="0" w:type="dxa"/>
+        </w:tblCellMar>
+        <w:tblLook w:val="04A0" w:firstRow="1" w:lastRow="0" w:firstColumn="1" w:lastColumn="0" w:noHBand="0" w:noVBand="1"/>
+      </w:tblPr>
+      <w:tblGrid>
+        <w:gridCol w:w="9962"/>
+      </w:tblGrid>
+      <w:tr>
+        <w:trPr/>
+        <w:tc>
+          <w:tcPr>
+            <w:shd w:val="clear" w:color="ffffff" w:fill="bcbcbc"/>
+            <w:tcBorders>
+              <w:top w:val="single" w:color="000000" w:sz="4" w:space="0"/>
+              <w:left w:val="single" w:color="000000" w:sz="4" w:space="0"/>
+              <w:bottom w:val="single" w:color="000000" w:sz="4" w:space="0"/>
+              <w:right w:val="single" w:color="000000" w:sz="4" w:space="0"/>
+            </w:tcBorders>
+            <w:tcW w:w="9962" w:type="dxa"/>
+            <w:vAlign w:val="top"/>
+            <w:textDirection w:val="lrTb"/>
+            <w:noWrap w:val="false"/>
+          </w:tcPr>
+          <w:p>
+            <w:pPr>
+              <w:spacing w:line="240" w:lineRule="auto"/>
+              <w:tabs>
+                <w:tab w:val="left" w:pos="1913" w:leader="none"/>
+              </w:tabs>
+              <w:rPr>
+                <w:rFonts w:hint="default"/>
+                <w:szCs w:val="24"/>
+                <w:lang w:val="it-IT"/>
+              </w:rPr>
+            </w:pPr>
+            <w:r>
+              <w:rPr>
+                <w:rFonts w:hint="default"/>
+                <w:b/>
+                <w:sz w:val="24"/>
+                <w:lang w:val="it-IT"/>
+              </w:rPr>
+              <w:t xml:space="preserve">Frasi relative a Controfferta</w:t>
+            </w:r>
+            <w:r/>
+            <w:r/>
+          </w:p>
+        </w:tc>
+      </w:tr>
+      <w:tr>
+        <w:trPr/>
+        <w:tc>
+          <w:tcPr>
+            <w:tcBorders>
+              <w:top w:val="single" w:color="000000" w:sz="4" w:space="0"/>
+              <w:left w:val="single" w:color="000000" w:sz="4" w:space="0"/>
+              <w:bottom w:val="single" w:color="000000" w:sz="4" w:space="0"/>
+              <w:right w:val="single" w:color="000000" w:sz="4" w:space="0"/>
+            </w:tcBorders>
+            <w:tcW w:w="9962" w:type="dxa"/>
+            <w:vAlign w:val="top"/>
+            <w:textDirection w:val="lrTb"/>
+            <w:noWrap w:val="false"/>
+          </w:tcPr>
+          <w:p>
+            <w:pPr>
+              <w:spacing w:line="240" w:lineRule="auto"/>
+              <w:rPr>
+                <w:rFonts w:ascii="Times New Roman" w:hAnsi="Times New Roman" w:eastAsia="Courier New" w:cs="Times New Roman"/>
+                <w:color w:val="000000"/>
+                <w:sz w:val="24"/>
+                <w:szCs w:val="24"/>
+                <w:lang w:val="it-IT"/>
+              </w:rPr>
+            </w:pPr>
+            <w:r>
+              <w:rPr>
+                <w:rFonts w:hint="default"/>
+                <w:sz w:val="24"/>
+                <w:lang w:val="it-IT"/>
+              </w:rPr>
+            </w:r>
+            <w:r>
+              <w:rPr>
+                <w:rFonts w:ascii="Times New Roman" w:hAnsi="Times New Roman" w:eastAsia="Courier New" w:cs="Times New Roman"/>
+                <w:color w:val="000000"/>
+                <w:sz w:val="24"/>
+                <w:szCs w:val="24"/>
+                <w:lang w:val="it-IT"/>
+              </w:rPr>
+              <w:t xml:space="preserve">Inoltre, un utente che ha attualmente piazzato l’offerta massima, può sfr</w:t>
+            </w:r>
+            <w:r>
+              <w:rPr>
+                <w:rFonts w:ascii="Times New Roman" w:hAnsi="Times New Roman" w:eastAsia="Courier New" w:cs="Times New Roman"/>
+                <w:color w:val="000000"/>
+                <w:sz w:val="24"/>
+                <w:szCs w:val="24"/>
+                <w:lang w:val="it-IT"/>
+              </w:rPr>
+              <w:t xml:space="preserve">uttare la funzionalità di “controfferta automatica”.</w:t>
+            </w:r>
+            <w:r>
+              <w:rPr>
+                <w:rFonts w:ascii="Times New Roman" w:hAnsi="Times New Roman" w:eastAsia="Courier New" w:cs="Times New Roman"/>
+                <w:color w:val="000000"/>
+                <w:sz w:val="24"/>
+                <w:szCs w:val="24"/>
+                <w:lang w:val="it-IT"/>
+              </w:rPr>
+            </w:r>
+          </w:p>
+          <w:p>
+            <w:pPr>
+              <w:spacing w:line="240" w:lineRule="auto"/>
+              <w:rPr>
+                <w:rFonts w:ascii="Times New Roman" w:hAnsi="Times New Roman" w:eastAsia="Courier New" w:cs="Times New Roman"/>
+                <w:color w:val="000000"/>
+                <w:sz w:val="24"/>
+                <w:szCs w:val="24"/>
+                <w:lang w:val="it-IT"/>
+              </w:rPr>
+            </w:pPr>
+            <w:r>
+              <w:rPr>
+                <w:rFonts w:ascii="Times New Roman" w:hAnsi="Times New Roman" w:eastAsia="Courier New" w:cs="Times New Roman"/>
+                <w:color w:val="000000"/>
+                <w:sz w:val="24"/>
+                <w:szCs w:val="24"/>
+                <w:lang w:val="it-IT"/>
+              </w:rPr>
+              <w:t xml:space="preserve">Tale funzionalità permette all’utente di indicare un importo massimo con cui si intende rilanciare l’offerta, qualora un altro utente faccia un’offerta maggiore.</w:t>
+            </w:r>
+            <w:r>
+              <w:rPr>
+                <w:rFonts w:ascii="Times New Roman" w:hAnsi="Times New Roman" w:eastAsia="Courier New" w:cs="Times New Roman"/>
+                <w:color w:val="000000"/>
+                <w:sz w:val="24"/>
+                <w:szCs w:val="24"/>
+                <w:lang w:val="it-IT"/>
+              </w:rPr>
+            </w:r>
+          </w:p>
+          <w:p>
+            <w:pPr>
+              <w:spacing w:line="240" w:lineRule="auto"/>
+              <w:rPr>
+                <w:rFonts w:ascii="Times New Roman" w:hAnsi="Times New Roman" w:eastAsia="Courier New" w:cs="Times New Roman"/>
+                <w:color w:val="000000"/>
+                <w:sz w:val="24"/>
+                <w:szCs w:val="24"/>
+                <w:lang w:val="it-IT"/>
+              </w:rPr>
+            </w:pPr>
+            <w:r>
+              <w:rPr>
+                <w:rFonts w:ascii="Times New Roman" w:hAnsi="Times New Roman" w:eastAsia="Courier New" w:cs="Times New Roman"/>
+                <w:color w:val="000000"/>
+                <w:sz w:val="24"/>
+                <w:szCs w:val="24"/>
+                <w:lang w:val="it-IT"/>
+              </w:rPr>
+              <w:t xml:space="preserve">La gestione delle offerte pertanto funzio</w:t>
+            </w:r>
+            <w:r>
+              <w:rPr>
+                <w:rFonts w:ascii="Times New Roman" w:hAnsi="Times New Roman" w:eastAsia="Courier New" w:cs="Times New Roman"/>
+                <w:color w:val="000000"/>
+                <w:sz w:val="24"/>
+                <w:szCs w:val="24"/>
+                <w:lang w:val="it-IT"/>
+              </w:rPr>
+              <w:t xml:space="preserve">na nel modo seguente. L’utente A indica un importo I con cui vuole rilanciare l’offerta nei confronti dell’utente B che è attualmente il migliore offerente. L’utente B ha anche indicato un importo di controfferta C. Se C &gt; I, il sistema indicherà come migl</w:t>
+            </w:r>
+            <w:r>
+              <w:rPr>
+                <w:rFonts w:ascii="Times New Roman" w:hAnsi="Times New Roman" w:eastAsia="Courier New" w:cs="Times New Roman"/>
+                <w:color w:val="000000"/>
+                <w:sz w:val="24"/>
+                <w:szCs w:val="24"/>
+                <w:lang w:val="it-IT"/>
+              </w:rPr>
+              <w:t xml:space="preserve">ior offerente l’utente A, con importo temporaneo I, ma immediatamente dopo indicherà nuovamente l’utente B come migliore offerente, con un importo di I + 0,50€.</w:t>
+            </w:r>
+            <w:r/>
+            <w:r/>
+          </w:p>
+          <w:p>
+            <w:pPr>
+              <w:spacing w:line="240" w:lineRule="auto"/>
+              <w:rPr>
+                <w:rFonts w:hint="default"/>
+                <w:sz w:val="24"/>
+                <w:szCs w:val="24"/>
+                <w:lang w:val="it-IT"/>
+              </w:rPr>
+            </w:pPr>
+            <w:r>
+              <w:rPr>
+                <w:rFonts w:ascii="Times New Roman" w:hAnsi="Times New Roman" w:eastAsia="Courier New" w:cs="Times New Roman"/>
+                <w:color w:val="000000"/>
+                <w:sz w:val="24"/>
+                <w:szCs w:val="24"/>
+                <w:lang w:val="it-IT"/>
+              </w:rPr>
+              <w:t xml:space="preserve">Ciò significa che tutte le transazioni automatiche generate dal sistema di controfferta automatica</w:t>
+            </w:r>
+            <w:r>
+              <w:rPr>
+                <w:rFonts w:ascii="Times New Roman" w:hAnsi="Times New Roman" w:eastAsia="Courier New" w:cs="Times New Roman"/>
+                <w:color w:val="000000"/>
+                <w:sz w:val="24"/>
+                <w:szCs w:val="24"/>
+                <w:lang w:val="it-IT"/>
+              </w:rPr>
+              <w:t xml:space="preserve"> devono essere registrate nel sistema.</w:t>
+            </w:r>
+            <w:r/>
+            <w:r/>
+          </w:p>
+        </w:tc>
+      </w:tr>
+    </w:tbl>
+    <w:p>
+      <w:pPr>
+        <w:rPr>
+          <w:rFonts w:hint="default"/>
+          <w:sz w:val="24"/>
+          <w:szCs w:val="24"/>
+          <w:lang w:val="it-IT"/>
+        </w:rPr>
+      </w:pPr>
+      <w:r>
+        <w:rPr>
+          <w:rFonts w:hint="default"/>
+          <w:sz w:val="24"/>
+          <w:szCs w:val="24"/>
+          <w:lang w:val="it-IT"/>
+        </w:rPr>
+      </w:r>
+      <w:r>
+        <w:rPr>
+          <w:rFonts w:hint="default"/>
+          <w:sz w:val="24"/>
+          <w:szCs w:val="24"/>
+          <w:lang w:val="it-IT"/>
+        </w:rPr>
+      </w:r>
+    </w:p>
+    <w:tbl>
+      <w:tblPr>
+        <w:tblStyle w:val="873"/>
+        <w:tblW w:w="9962" w:type="dxa"/>
+        <w:tblInd w:w="0" w:type="dxa"/>
+        <w:tblBorders>
+          <w:top w:val="single" w:color="000000" w:sz="4" w:space="0"/>
+          <w:left w:val="single" w:color="000000" w:sz="4" w:space="0"/>
+          <w:bottom w:val="single" w:color="000000" w:sz="4" w:space="0"/>
+          <w:right w:val="single" w:color="000000" w:sz="4" w:space="0"/>
+          <w:insideH w:val="single" w:color="000000" w:sz="4" w:space="0"/>
+          <w:insideV w:val="single" w:color="000000" w:sz="4" w:space="0"/>
+        </w:tblBorders>
+        <w:tblLayout w:type="fixed"/>
+        <w:tblCellMar>
+          <w:left w:w="108" w:type="dxa"/>
+          <w:top w:w="0" w:type="dxa"/>
+          <w:right w:w="108" w:type="dxa"/>
+          <w:bottom w:w="0" w:type="dxa"/>
+        </w:tblCellMar>
+        <w:tblLook w:val="04A0" w:firstRow="1" w:lastRow="0" w:firstColumn="1" w:lastColumn="0" w:noHBand="0" w:noVBand="1"/>
+      </w:tblPr>
+      <w:tblGrid>
+        <w:gridCol w:w="9962"/>
+      </w:tblGrid>
+      <w:tr>
+        <w:trPr>
+          <w:trHeight w:val="246"/>
+        </w:trPr>
+        <w:tc>
+          <w:tcPr>
+            <w:shd w:val="clear" w:color="ffffff" w:fill="bcbcbc"/>
+            <w:tcBorders>
+              <w:top w:val="single" w:color="000000" w:sz="4" w:space="0"/>
+              <w:left w:val="single" w:color="000000" w:sz="4" w:space="0"/>
+              <w:bottom w:val="single" w:color="000000" w:sz="4" w:space="0"/>
+              <w:right w:val="single" w:color="000000" w:sz="4" w:space="0"/>
+            </w:tcBorders>
+            <w:tcW w:w="9962" w:type="dxa"/>
+            <w:vAlign w:val="top"/>
+            <w:textDirection w:val="lrTb"/>
+            <w:noWrap w:val="false"/>
+          </w:tcPr>
+          <w:p>
+            <w:pPr>
+              <w:spacing w:line="240" w:lineRule="auto"/>
+              <w:tabs>
+                <w:tab w:val="left" w:pos="1959" w:leader="none"/>
+              </w:tabs>
+              <w:rPr>
+                <w:rFonts w:hint="default"/>
+                <w:szCs w:val="24"/>
+                <w:lang w:val="it-IT"/>
+              </w:rPr>
+            </w:pPr>
+            <w:r>
+              <w:rPr>
+                <w:rFonts w:hint="default"/>
+                <w:b/>
+                <w:sz w:val="24"/>
+                <w:lang w:val="it-IT"/>
+              </w:rPr>
+              <w:t xml:space="preserve">Frasi relative a Amministratori</w:t>
+            </w:r>
+            <w:r>
+              <w:tab/>
+            </w:r>
+            <w:r/>
+          </w:p>
+        </w:tc>
+      </w:tr>
+      <w:tr>
+        <w:trPr/>
+        <w:tc>
+          <w:tcPr>
+            <w:tcBorders>
+              <w:top w:val="single" w:color="000000" w:sz="4" w:space="0"/>
+              <w:left w:val="single" w:color="000000" w:sz="4" w:space="0"/>
+              <w:bottom w:val="single" w:color="000000" w:sz="4" w:space="0"/>
+              <w:right w:val="single" w:color="000000" w:sz="4" w:space="0"/>
+            </w:tcBorders>
+            <w:tcW w:w="9962" w:type="dxa"/>
+            <w:vAlign w:val="top"/>
+            <w:textDirection w:val="lrTb"/>
+            <w:noWrap w:val="false"/>
+          </w:tcPr>
+          <w:p>
+            <w:pPr>
+              <w:spacing w:line="240" w:lineRule="auto"/>
+              <w:rPr>
+                <w:rFonts w:hint="default"/>
+                <w:sz w:val="24"/>
+                <w:szCs w:val="24"/>
+                <w:highlight w:val="none"/>
+                <w:lang w:val="it-IT"/>
+              </w:rPr>
+            </w:pPr>
+            <w:r>
+              <w:rPr>
+                <w:rFonts w:hint="default"/>
+                <w:sz w:val="24"/>
+                <w:lang w:val="it-IT"/>
+              </w:rPr>
+            </w:r>
+            <w:r>
+              <w:rPr>
+                <w:rFonts w:ascii="Times New Roman" w:hAnsi="Times New Roman" w:eastAsia="Courier New" w:cs="Times New Roman"/>
+                <w:color w:val="000000"/>
+                <w:sz w:val="24"/>
+                <w:szCs w:val="24"/>
+                <w:lang w:val="it-IT"/>
+              </w:rPr>
+              <w:t xml:space="preserve">Il sistema deve consentire agli amministratori la gestione degli oggetti che si vogliono pubblicare e tutto il ciclo di vita delle aste.</w:t>
+            </w:r>
+            <w:r>
+              <w:rPr>
+                <w:rFonts w:hint="default"/>
+                <w:sz w:val="24"/>
+                <w:lang w:val="it-IT"/>
+              </w:rPr>
+            </w:r>
+            <w:r>
+              <w:rPr>
+                <w:rFonts w:hint="default"/>
+                <w:sz w:val="24"/>
+                <w:lang w:val="it-IT"/>
+              </w:rPr>
+            </w:r>
+            <w:r/>
+          </w:p>
+          <w:p>
+            <w:pPr>
+              <w:spacing w:line="240" w:lineRule="auto"/>
+              <w:rPr>
+                <w:rFonts w:ascii="Times New Roman" w:hAnsi="Times New Roman" w:eastAsia="Courier New" w:cs="Times New Roman"/>
+                <w:color w:val="000000"/>
+                <w:sz w:val="24"/>
+                <w:szCs w:val="24"/>
+                <w:highlight w:val="none"/>
+                <w:lang w:val="it-IT"/>
+              </w:rPr>
+            </w:pPr>
+            <w:r>
+              <w:rPr>
+                <w:rFonts w:hint="default"/>
+                <w:sz w:val="24"/>
+                <w:highlight w:val="none"/>
+                <w:lang w:val="it-IT"/>
+              </w:rPr>
+            </w:r>
+            <w:r>
+              <w:rPr>
+                <w:rFonts w:ascii="Times New Roman" w:hAnsi="Times New Roman" w:eastAsia="Courier New" w:cs="Times New Roman"/>
+                <w:color w:val="000000"/>
+                <w:sz w:val="24"/>
+                <w:szCs w:val="24"/>
+                <w:lang w:val="it-IT"/>
+              </w:rPr>
+              <w:t xml:space="preserve">Gli amministratori gestiscono l’inserimento degli oggetti.</w:t>
+            </w:r>
+            <w:r/>
+            <w:r>
+              <w:rPr>
+                <w:rFonts w:hint="default"/>
+                <w:sz w:val="24"/>
+                <w:highlight w:val="none"/>
+                <w:lang w:val="it-IT"/>
+              </w:rPr>
+            </w:r>
+            <w:r>
+              <w:rPr>
+                <w:rFonts w:hint="default"/>
+                <w:sz w:val="24"/>
+                <w:highlight w:val="none"/>
+                <w:lang w:val="it-IT"/>
+              </w:rPr>
+            </w:r>
+          </w:p>
+          <w:p>
+            <w:pPr>
+              <w:spacing w:line="240" w:lineRule="auto"/>
+              <w:rPr>
+                <w:rFonts w:ascii="Times New Roman" w:hAnsi="Times New Roman" w:eastAsia="Courier New" w:cs="Times New Roman"/>
+                <w:color w:val="000000"/>
+                <w:sz w:val="24"/>
+                <w:szCs w:val="24"/>
+                <w:highlight w:val="none"/>
+                <w:lang w:val="it-IT"/>
+              </w:rPr>
+            </w:pPr>
+            <w:r>
+              <w:rPr>
+                <w:rFonts w:ascii="Times New Roman" w:hAnsi="Times New Roman" w:eastAsia="Courier New" w:cs="Times New Roman"/>
+                <w:color w:val="000000"/>
+                <w:sz w:val="24"/>
+                <w:szCs w:val="24"/>
+                <w:highlight w:val="none"/>
+                <w:lang w:val="it-IT"/>
+              </w:rPr>
+            </w:r>
+            <w:r>
+              <w:rPr>
+                <w:rFonts w:ascii="Times New Roman" w:hAnsi="Times New Roman" w:eastAsia="Courier New" w:cs="Times New Roman"/>
+                <w:color w:val="000000"/>
+                <w:sz w:val="24"/>
+                <w:szCs w:val="24"/>
+                <w:lang w:val="it-IT"/>
+              </w:rPr>
+              <w:t xml:space="preserve">Quando viene inserito un nuovo oggetto nel sistema, gli amministratori possono decidere la durata dell’asta ... .</w:t>
+            </w:r>
+            <w:r>
+              <w:rPr>
+                <w:rFonts w:ascii="Times New Roman" w:hAnsi="Times New Roman" w:eastAsia="Courier New" w:cs="Times New Roman"/>
+                <w:color w:val="000000"/>
+                <w:sz w:val="24"/>
+                <w:szCs w:val="24"/>
+                <w:highlight w:val="none"/>
+                <w:lang w:val="it-IT"/>
+              </w:rPr>
+            </w:r>
+          </w:p>
+          <w:p>
+            <w:pPr>
+              <w:spacing w:line="240" w:lineRule="auto"/>
+              <w:rPr>
+                <w:rFonts w:hint="default"/>
+                <w:sz w:val="24"/>
+                <w:szCs w:val="24"/>
+                <w:lang w:val="it-IT"/>
+              </w:rPr>
+            </w:pPr>
+            <w:r>
+              <w:rPr>
+                <w:rFonts w:ascii="Times New Roman" w:hAnsi="Times New Roman" w:eastAsia="Courier New" w:cs="Times New Roman"/>
+                <w:color w:val="000000"/>
+                <w:sz w:val="24"/>
+                <w:szCs w:val="24"/>
+                <w:highlight w:val="none"/>
+                <w:lang w:val="it-IT"/>
+              </w:rPr>
+            </w:r>
+            <w:r>
+              <w:rPr>
+                <w:rFonts w:ascii="Times New Roman" w:hAnsi="Times New Roman" w:eastAsia="Courier New" w:cs="Times New Roman"/>
+                <w:color w:val="000000"/>
+                <w:sz w:val="24"/>
+                <w:szCs w:val="24"/>
+                <w:lang w:val="it-IT"/>
+              </w:rPr>
+              <w:t xml:space="preserve">La gestione delle categorie degli oggetti afferisce sempre agli amministratori del sistema.</w:t>
+            </w:r>
+            <w:r/>
+            <w:r>
+              <w:rPr>
+                <w:rFonts w:ascii="Times New Roman" w:hAnsi="Times New Roman" w:eastAsia="Courier New" w:cs="Times New Roman"/>
+                <w:color w:val="000000"/>
+                <w:sz w:val="24"/>
+                <w:szCs w:val="24"/>
+                <w:highlight w:val="none"/>
+                <w:lang w:val="it-IT"/>
+              </w:rPr>
+            </w:r>
+            <w:r>
+              <w:rPr>
+                <w:rFonts w:ascii="Times New Roman" w:hAnsi="Times New Roman" w:eastAsia="Courier New" w:cs="Times New Roman"/>
+                <w:color w:val="000000"/>
+                <w:sz w:val="24"/>
+                <w:szCs w:val="24"/>
+                <w:highlight w:val="none"/>
+                <w:lang w:val="it-IT"/>
+              </w:rPr>
+            </w:r>
+          </w:p>
+        </w:tc>
+      </w:tr>
+    </w:tbl>
+    <w:p>
+      <w:pPr>
+        <w:rPr>
+          <w:rFonts w:hint="default"/>
+          <w:sz w:val="24"/>
+          <w:szCs w:val="24"/>
           <w:lang w:val="it-IT"/>
         </w:rPr>
       </w:pPr>

</xml_diff>